<commit_message>
Updated documentation with issues encountered and updated component list and use cases
</commit_message>
<xml_diff>
--- a/Led Project Documentation.docx
+++ b/Led Project Documentation.docx
@@ -59,22 +59,43 @@
         <w:t xml:space="preserve"> they earn 1 point </w:t>
       </w:r>
       <w:r>
-        <w:t xml:space="preserve">which will be displayed on a 7 segment display. The lives of the player will be displayed using Y. </w:t>
-      </w:r>
-    </w:p>
-    <w:p>
-      <w:r>
-        <w:t>The game will be able to continue until the player loses all lives</w:t>
-      </w:r>
-    </w:p>
-    <w:p>
-      <w:r>
-        <w:t xml:space="preserve">Possibly add in </w:t>
+        <w:t xml:space="preserve">which will be displayed on a </w:t>
+      </w:r>
+      <w:proofErr w:type="gramStart"/>
+      <w:r>
+        <w:t>7 segment</w:t>
+      </w:r>
+      <w:proofErr w:type="gramEnd"/>
+      <w:r>
+        <w:t xml:space="preserve"> display. The lives of the player will be displayed using </w:t>
+      </w:r>
+      <w:r>
+        <w:t>the same 7segment display</w:t>
+      </w:r>
+      <w:r>
+        <w:t xml:space="preserve">. </w:t>
+      </w:r>
+    </w:p>
+    <w:p>
+      <w:r>
+        <w:t xml:space="preserve">The game will be able to continue until the player loses all </w:t>
+      </w:r>
+      <w:r>
+        <w:t>lives.</w:t>
+      </w:r>
+    </w:p>
+    <w:p>
+      <w:r>
+        <w:t>There will also be</w:t>
+      </w:r>
+      <w:r>
+        <w:t xml:space="preserve"> </w:t>
       </w:r>
       <w:r>
         <w:t>a buzzer for win / lose sounds.</w:t>
       </w:r>
     </w:p>
+    <w:p/>
     <w:p>
       <w:pPr>
         <w:pStyle w:val="Heading1"/>
@@ -139,6 +160,21 @@
       <w:r>
         <w:t>Buzzer</w:t>
       </w:r>
+      <w:r>
+        <w:t xml:space="preserve"> </w:t>
+      </w:r>
+    </w:p>
+    <w:p>
+      <w:pPr>
+        <w:pStyle w:val="ListParagraph"/>
+        <w:numPr>
+          <w:ilvl w:val="0"/>
+          <w:numId w:val="1"/>
+        </w:numPr>
+      </w:pPr>
+      <w:r>
+        <w:t>Shift Register</w:t>
+      </w:r>
     </w:p>
     <w:p/>
     <w:p/>
@@ -233,6 +269,12 @@
         </w:rPr>
         <w:t>runs out of lives.</w:t>
       </w:r>
+      <w:r>
+        <w:rPr>
+          <w:rFonts w:ascii="Arial" w:hAnsi="Arial" w:cs="Arial"/>
+        </w:rPr>
+        <w:t xml:space="preserve"> – Play the game over sound</w:t>
+      </w:r>
     </w:p>
     <w:p>
       <w:pPr>
@@ -261,6 +303,7 @@
         <w:rPr>
           <w:rFonts w:ascii="Arial" w:hAnsi="Arial" w:cs="Arial"/>
         </w:rPr>
+        <w:lastRenderedPageBreak/>
         <w:t xml:space="preserve">User Press button to </w:t>
       </w:r>
       <w:r>
@@ -278,42 +321,129 @@
           <w:bCs/>
         </w:rPr>
       </w:pPr>
-      <w:r>
+    </w:p>
+    <w:p>
+      <w:pPr>
         <w:rPr>
           <w:rFonts w:ascii="Arial" w:hAnsi="Arial" w:cs="Arial"/>
           <w:b/>
           <w:bCs/>
         </w:rPr>
-        <w:t>View Score</w:t>
-      </w:r>
-    </w:p>
-    <w:p>
-      <w:pPr>
-        <w:rPr>
-          <w:rFonts w:ascii="Arial" w:hAnsi="Arial" w:cs="Arial"/>
-        </w:rPr>
-      </w:pPr>
-      <w:r>
-        <w:rPr>
-          <w:rFonts w:ascii="Arial" w:hAnsi="Arial" w:cs="Arial"/>
-        </w:rPr>
-        <w:t>The user can see their score with the led display</w:t>
-      </w:r>
-    </w:p>
-    <w:p>
-      <w:pPr>
+      </w:pPr>
+      <w:r>
         <w:rPr>
           <w:rFonts w:ascii="Arial" w:hAnsi="Arial" w:cs="Arial"/>
           <w:b/>
           <w:bCs/>
         </w:rPr>
-      </w:pPr>
-      <w:r>
+        <w:t>View Score</w:t>
+      </w:r>
+    </w:p>
+    <w:p>
+      <w:pPr>
+        <w:rPr>
+          <w:rFonts w:ascii="Arial" w:hAnsi="Arial" w:cs="Arial"/>
+        </w:rPr>
+      </w:pPr>
+      <w:r>
+        <w:rPr>
+          <w:rFonts w:ascii="Arial" w:hAnsi="Arial" w:cs="Arial"/>
+        </w:rPr>
+        <w:t xml:space="preserve">The user can see their score with the </w:t>
+      </w:r>
+      <w:r>
+        <w:rPr>
+          <w:rFonts w:ascii="Arial" w:hAnsi="Arial" w:cs="Arial"/>
+        </w:rPr>
+        <w:t>7segment</w:t>
+      </w:r>
+      <w:r>
+        <w:rPr>
+          <w:rFonts w:ascii="Arial" w:hAnsi="Arial" w:cs="Arial"/>
+        </w:rPr>
+        <w:t xml:space="preserve"> </w:t>
+      </w:r>
+      <w:r>
+        <w:rPr>
+          <w:rFonts w:ascii="Arial" w:hAnsi="Arial" w:cs="Arial"/>
+        </w:rPr>
+        <w:t>display.</w:t>
+      </w:r>
+    </w:p>
+    <w:p>
+      <w:pPr>
         <w:rPr>
           <w:rFonts w:ascii="Arial" w:hAnsi="Arial" w:cs="Arial"/>
           <w:b/>
           <w:bCs/>
         </w:rPr>
+      </w:pPr>
+      <w:r>
+        <w:rPr>
+          <w:rFonts w:ascii="Arial" w:hAnsi="Arial" w:cs="Arial"/>
+          <w:b/>
+          <w:bCs/>
+        </w:rPr>
+        <w:t>Score Points</w:t>
+      </w:r>
+    </w:p>
+    <w:p>
+      <w:pPr>
+        <w:rPr>
+          <w:rFonts w:ascii="Arial" w:hAnsi="Arial" w:cs="Arial"/>
+        </w:rPr>
+      </w:pPr>
+      <w:r>
+        <w:rPr>
+          <w:rFonts w:ascii="Arial" w:hAnsi="Arial" w:cs="Arial"/>
+        </w:rPr>
+        <w:t>Player can score points by catching the brick – play score sound.</w:t>
+      </w:r>
+    </w:p>
+    <w:p>
+      <w:pPr>
+        <w:rPr>
+          <w:rFonts w:ascii="Arial" w:hAnsi="Arial" w:cs="Arial"/>
+          <w:b/>
+          <w:bCs/>
+        </w:rPr>
+      </w:pPr>
+      <w:r>
+        <w:rPr>
+          <w:rFonts w:ascii="Arial" w:hAnsi="Arial" w:cs="Arial"/>
+          <w:b/>
+          <w:bCs/>
+        </w:rPr>
+        <w:t>Lose Life</w:t>
+      </w:r>
+    </w:p>
+    <w:p>
+      <w:pPr>
+        <w:rPr>
+          <w:rFonts w:ascii="Arial" w:hAnsi="Arial" w:cs="Arial"/>
+        </w:rPr>
+      </w:pPr>
+      <w:r>
+        <w:rPr>
+          <w:rFonts w:ascii="Arial" w:hAnsi="Arial" w:cs="Arial"/>
+        </w:rPr>
+        <w:t>Player will lose a life if a brick is missed – play miss sound.</w:t>
+      </w:r>
+    </w:p>
+    <w:p>
+      <w:pPr>
+        <w:rPr>
+          <w:rFonts w:ascii="Arial" w:hAnsi="Arial" w:cs="Arial"/>
+          <w:b/>
+          <w:bCs/>
+        </w:rPr>
+      </w:pPr>
+      <w:r>
+        <w:rPr>
+          <w:rFonts w:ascii="Arial" w:hAnsi="Arial" w:cs="Arial"/>
+          <w:b/>
+          <w:bCs/>
+        </w:rPr>
         <w:t>View Lives</w:t>
       </w:r>
     </w:p>
@@ -328,6 +458,12 @@
           <w:rFonts w:ascii="Arial" w:hAnsi="Arial" w:cs="Arial"/>
         </w:rPr>
         <w:t>The user can see their lives with the</w:t>
+      </w:r>
+      <w:r>
+        <w:rPr>
+          <w:rFonts w:ascii="Arial" w:hAnsi="Arial" w:cs="Arial"/>
+        </w:rPr>
+        <w:t xml:space="preserve"> 7segment display.</w:t>
       </w:r>
     </w:p>
     <w:p>
@@ -369,6 +505,7 @@
         <w:pStyle w:val="Heading1"/>
       </w:pPr>
       <w:r>
+        <w:lastRenderedPageBreak/>
         <w:t>Code</w:t>
       </w:r>
     </w:p>
@@ -385,7 +522,195 @@
       </w:r>
     </w:p>
     <w:p/>
+    <w:p>
+      <w:pPr>
+        <w:pStyle w:val="Heading1"/>
+      </w:pPr>
+      <w:r>
+        <w:t>Issues</w:t>
+      </w:r>
+    </w:p>
+    <w:p>
+      <w:pPr>
+        <w:pStyle w:val="ListParagraph"/>
+        <w:numPr>
+          <w:ilvl w:val="0"/>
+          <w:numId w:val="2"/>
+        </w:numPr>
+      </w:pPr>
+      <w:r>
+        <w:t>One major issue I discovered was about midway through the project.</w:t>
+      </w:r>
+    </w:p>
+    <w:p>
+      <w:pPr>
+        <w:pStyle w:val="ListParagraph"/>
+      </w:pPr>
+      <w:r>
+        <w:t xml:space="preserve"> I had connected the </w:t>
+      </w:r>
+      <w:r>
+        <w:t>7-segment</w:t>
+      </w:r>
+      <w:r>
+        <w:t xml:space="preserve"> display to a shift register as I needed more </w:t>
+      </w:r>
+      <w:proofErr w:type="gramStart"/>
+      <w:r>
+        <w:t>pins</w:t>
+      </w:r>
+      <w:proofErr w:type="gramEnd"/>
+      <w:r>
+        <w:t xml:space="preserve"> and I found a library that could work with a shift register and got it to display properly. </w:t>
+      </w:r>
+    </w:p>
+    <w:p>
+      <w:pPr>
+        <w:pStyle w:val="ListParagraph"/>
+        <w:shd w:val="clear" w:color="auto" w:fill="FFFFFF"/>
+        <w:spacing w:line="285" w:lineRule="atLeast"/>
+      </w:pPr>
+      <w:r>
+        <w:t>The issue</w:t>
+      </w:r>
+      <w:r>
+        <w:t xml:space="preserve"> was integrating it into my project. One of the limitations with it was the library had to constantly run a refresh function. Using </w:t>
+      </w:r>
+      <w:r>
+        <w:t>delay (</w:t>
+      </w:r>
+      <w:r>
+        <w:t xml:space="preserve">) would cause the refresh to not be called </w:t>
+      </w:r>
+      <w:r>
+        <w:t>and cause</w:t>
+      </w:r>
+      <w:r>
+        <w:t xml:space="preserve"> issues with the display. I ended up making changes to my code to avoid using the delay function as much as possible and instead </w:t>
+      </w:r>
+      <w:r>
+        <w:t>using.</w:t>
+      </w:r>
+      <w:r>
+        <w:t xml:space="preserve"> </w:t>
+      </w:r>
+    </w:p>
+    <w:p>
+      <w:pPr>
+        <w:pStyle w:val="ListParagraph"/>
+        <w:shd w:val="clear" w:color="auto" w:fill="FFFFFF"/>
+        <w:spacing w:line="285" w:lineRule="atLeast"/>
+        <w:rPr>
+          <w:rFonts w:ascii="Consolas" w:eastAsia="Times New Roman" w:hAnsi="Consolas" w:cs="Times New Roman"/>
+          <w:color w:val="4E5B61"/>
+          <w:lang w:eastAsia="en-NZ"/>
+        </w:rPr>
+      </w:pPr>
+      <w:r>
+        <w:rPr>
+          <w:rFonts w:ascii="Consolas" w:eastAsia="Times New Roman" w:hAnsi="Consolas" w:cs="Times New Roman"/>
+          <w:color w:val="4EA72E" w:themeColor="accent6"/>
+          <w:lang w:eastAsia="en-NZ"/>
+        </w:rPr>
+        <w:t xml:space="preserve">If </w:t>
+      </w:r>
+      <w:r>
+        <w:rPr>
+          <w:rFonts w:ascii="Consolas" w:eastAsia="Times New Roman" w:hAnsi="Consolas" w:cs="Times New Roman"/>
+          <w:color w:val="4E5B61"/>
+          <w:lang w:eastAsia="en-NZ"/>
+        </w:rPr>
+        <w:t>(</w:t>
+      </w:r>
+      <w:r>
+        <w:rPr>
+          <w:rFonts w:ascii="Consolas" w:eastAsia="Times New Roman" w:hAnsi="Consolas" w:cs="Times New Roman"/>
+          <w:color w:val="4E5B61"/>
+          <w:lang w:eastAsia="en-NZ"/>
+        </w:rPr>
+        <w:t>currentTime - lastDropTime &gt;= dropInterval</w:t>
+      </w:r>
+      <w:r>
+        <w:rPr>
+          <w:rFonts w:ascii="Consolas" w:eastAsia="Times New Roman" w:hAnsi="Consolas" w:cs="Times New Roman"/>
+          <w:color w:val="4E5B61"/>
+          <w:lang w:eastAsia="en-NZ"/>
+        </w:rPr>
+        <w:t>)</w:t>
+      </w:r>
+    </w:p>
+    <w:p>
+      <w:pPr>
+        <w:pStyle w:val="ListParagraph"/>
+      </w:pPr>
+      <w:r>
+        <w:t xml:space="preserve">This has a very similar </w:t>
+      </w:r>
+      <w:r>
+        <w:t>effect,</w:t>
+      </w:r>
+      <w:r>
+        <w:t xml:space="preserve"> and it waits until the time between the last drop and now is more than the drop interval. This way the loop isn’t put on hold during the delay and the refresh can still be run. </w:t>
+      </w:r>
+    </w:p>
+    <w:p>
+      <w:pPr>
+        <w:pStyle w:val="ListParagraph"/>
+      </w:pPr>
+    </w:p>
+    <w:p>
+      <w:pPr>
+        <w:pStyle w:val="ListParagraph"/>
+        <w:numPr>
+          <w:ilvl w:val="0"/>
+          <w:numId w:val="2"/>
+        </w:numPr>
+      </w:pPr>
+      <w:r>
+        <w:t xml:space="preserve">Another issue I had was displaying the score and lives on the same display. I had assumed that I would be able to control each digit separately but the library I had installed only allowed a set </w:t>
+      </w:r>
+      <w:r>
+        <w:t>of numbers</w:t>
+      </w:r>
+      <w:r>
+        <w:t xml:space="preserve"> (or characters) to be sent to it at once time. I could </w:t>
+      </w:r>
+      <w:r>
+        <w:t xml:space="preserve">only </w:t>
+      </w:r>
+      <w:r>
+        <w:t>allow which digits were powered but the library assumed</w:t>
+      </w:r>
+      <w:r>
+        <w:t xml:space="preserve"> they were in order. So, it thought 1 2 and 4 was </w:t>
+      </w:r>
+      <w:proofErr w:type="gramStart"/>
+      <w:r>
+        <w:t>actually 1</w:t>
+      </w:r>
+      <w:proofErr w:type="gramEnd"/>
+      <w:r>
+        <w:t xml:space="preserve"> 2 and 3. </w:t>
+      </w:r>
+    </w:p>
+    <w:p>
+      <w:pPr>
+        <w:pStyle w:val="ListParagraph"/>
+        <w:numPr>
+          <w:ilvl w:val="1"/>
+          <w:numId w:val="2"/>
+        </w:numPr>
+      </w:pPr>
+      <w:r>
+        <w:t>This meant that the fourth digit would automatically be set as the one’s column. My workaround was to display the lives as a decimal and add it to my score so that 5 points and 3 lives would be sent to the display as 5.3 and the display would show 05-3. Where the – is a blank space.</w:t>
+      </w:r>
+    </w:p>
     <w:p/>
+    <w:p>
+      <w:r>
+        <w:t xml:space="preserve"> </w:t>
+      </w:r>
+    </w:p>
     <w:sectPr>
       <w:headerReference w:type="default" r:id="rId8"/>
       <w:pgSz w:w="11906" w:h="16838"/>
@@ -596,8 +921,124 @@
       </w:rPr>
     </w:lvl>
   </w:abstractNum>
+  <w:abstractNum w:abstractNumId="1" w15:restartNumberingAfterBreak="0">
+    <w:nsid w:val="25416945"/>
+    <w:multiLevelType w:val="hybridMultilevel"/>
+    <w:tmpl w:val="D16A5112"/>
+    <w:lvl w:ilvl="0" w:tplc="14090001">
+      <w:start w:val="1"/>
+      <w:numFmt w:val="bullet"/>
+      <w:lvlText w:val=""/>
+      <w:lvlJc w:val="left"/>
+      <w:pPr>
+        <w:ind w:left="720" w:hanging="360"/>
+      </w:pPr>
+      <w:rPr>
+        <w:rFonts w:ascii="Symbol" w:hAnsi="Symbol" w:hint="default"/>
+      </w:rPr>
+    </w:lvl>
+    <w:lvl w:ilvl="1" w:tplc="14090003">
+      <w:start w:val="1"/>
+      <w:numFmt w:val="bullet"/>
+      <w:lvlText w:val="o"/>
+      <w:lvlJc w:val="left"/>
+      <w:pPr>
+        <w:ind w:left="1440" w:hanging="360"/>
+      </w:pPr>
+      <w:rPr>
+        <w:rFonts w:ascii="Courier New" w:hAnsi="Courier New" w:cs="Courier New" w:hint="default"/>
+      </w:rPr>
+    </w:lvl>
+    <w:lvl w:ilvl="2" w:tplc="14090005" w:tentative="1">
+      <w:start w:val="1"/>
+      <w:numFmt w:val="bullet"/>
+      <w:lvlText w:val=""/>
+      <w:lvlJc w:val="left"/>
+      <w:pPr>
+        <w:ind w:left="2160" w:hanging="360"/>
+      </w:pPr>
+      <w:rPr>
+        <w:rFonts w:ascii="Wingdings" w:hAnsi="Wingdings" w:hint="default"/>
+      </w:rPr>
+    </w:lvl>
+    <w:lvl w:ilvl="3" w:tplc="14090001" w:tentative="1">
+      <w:start w:val="1"/>
+      <w:numFmt w:val="bullet"/>
+      <w:lvlText w:val=""/>
+      <w:lvlJc w:val="left"/>
+      <w:pPr>
+        <w:ind w:left="2880" w:hanging="360"/>
+      </w:pPr>
+      <w:rPr>
+        <w:rFonts w:ascii="Symbol" w:hAnsi="Symbol" w:hint="default"/>
+      </w:rPr>
+    </w:lvl>
+    <w:lvl w:ilvl="4" w:tplc="14090003" w:tentative="1">
+      <w:start w:val="1"/>
+      <w:numFmt w:val="bullet"/>
+      <w:lvlText w:val="o"/>
+      <w:lvlJc w:val="left"/>
+      <w:pPr>
+        <w:ind w:left="3600" w:hanging="360"/>
+      </w:pPr>
+      <w:rPr>
+        <w:rFonts w:ascii="Courier New" w:hAnsi="Courier New" w:cs="Courier New" w:hint="default"/>
+      </w:rPr>
+    </w:lvl>
+    <w:lvl w:ilvl="5" w:tplc="14090005" w:tentative="1">
+      <w:start w:val="1"/>
+      <w:numFmt w:val="bullet"/>
+      <w:lvlText w:val=""/>
+      <w:lvlJc w:val="left"/>
+      <w:pPr>
+        <w:ind w:left="4320" w:hanging="360"/>
+      </w:pPr>
+      <w:rPr>
+        <w:rFonts w:ascii="Wingdings" w:hAnsi="Wingdings" w:hint="default"/>
+      </w:rPr>
+    </w:lvl>
+    <w:lvl w:ilvl="6" w:tplc="14090001" w:tentative="1">
+      <w:start w:val="1"/>
+      <w:numFmt w:val="bullet"/>
+      <w:lvlText w:val=""/>
+      <w:lvlJc w:val="left"/>
+      <w:pPr>
+        <w:ind w:left="5040" w:hanging="360"/>
+      </w:pPr>
+      <w:rPr>
+        <w:rFonts w:ascii="Symbol" w:hAnsi="Symbol" w:hint="default"/>
+      </w:rPr>
+    </w:lvl>
+    <w:lvl w:ilvl="7" w:tplc="14090003" w:tentative="1">
+      <w:start w:val="1"/>
+      <w:numFmt w:val="bullet"/>
+      <w:lvlText w:val="o"/>
+      <w:lvlJc w:val="left"/>
+      <w:pPr>
+        <w:ind w:left="5760" w:hanging="360"/>
+      </w:pPr>
+      <w:rPr>
+        <w:rFonts w:ascii="Courier New" w:hAnsi="Courier New" w:cs="Courier New" w:hint="default"/>
+      </w:rPr>
+    </w:lvl>
+    <w:lvl w:ilvl="8" w:tplc="14090005" w:tentative="1">
+      <w:start w:val="1"/>
+      <w:numFmt w:val="bullet"/>
+      <w:lvlText w:val=""/>
+      <w:lvlJc w:val="left"/>
+      <w:pPr>
+        <w:ind w:left="6480" w:hanging="360"/>
+      </w:pPr>
+      <w:rPr>
+        <w:rFonts w:ascii="Wingdings" w:hAnsi="Wingdings" w:hint="default"/>
+      </w:rPr>
+    </w:lvl>
+  </w:abstractNum>
   <w:num w:numId="1" w16cid:durableId="1140220945">
     <w:abstractNumId w:val="0"/>
+  </w:num>
+  <w:num w:numId="2" w16cid:durableId="1771003677">
+    <w:abstractNumId w:val="1"/>
   </w:num>
 </w:numbering>
 </file>
@@ -1211,7 +1652,6 @@
   <w:style w:type="character" w:default="1" w:styleId="DefaultParagraphFont">
     <w:name w:val="Default Paragraph Font"/>
     <w:uiPriority w:val="1"/>
-    <w:semiHidden/>
     <w:unhideWhenUsed/>
   </w:style>
   <w:style w:type="table" w:default="1" w:styleId="TableNormal">

</xml_diff>

<commit_message>
Updated documentation with possible improvement
</commit_message>
<xml_diff>
--- a/Led Project Documentation.docx
+++ b/Led Project Documentation.docx
@@ -59,15 +59,7 @@
         <w:t xml:space="preserve"> they earn 1 point </w:t>
       </w:r>
       <w:r>
-        <w:t xml:space="preserve">which will be displayed on a </w:t>
-      </w:r>
-      <w:proofErr w:type="gramStart"/>
-      <w:r>
-        <w:t>7 segment</w:t>
-      </w:r>
-      <w:proofErr w:type="gramEnd"/>
-      <w:r>
-        <w:t xml:space="preserve"> display. The lives of the player will be displayed using </w:t>
+        <w:t xml:space="preserve">which will be displayed on a 7 segment display. The lives of the player will be displayed using </w:t>
       </w:r>
       <w:r>
         <w:t>the same 7segment display</w:t>
@@ -93,6 +85,27 @@
       </w:r>
       <w:r>
         <w:t>a buzzer for win / lose sounds.</w:t>
+      </w:r>
+    </w:p>
+    <w:p/>
+    <w:p>
+      <w:pPr>
+        <w:pStyle w:val="Heading1"/>
+      </w:pPr>
+      <w:r>
+        <w:t>Possible Improvements</w:t>
+      </w:r>
+    </w:p>
+    <w:p>
+      <w:pPr>
+        <w:pStyle w:val="ListParagraph"/>
+        <w:numPr>
+          <w:ilvl w:val="0"/>
+          <w:numId w:val="3"/>
+        </w:numPr>
+      </w:pPr>
+      <w:r>
+        <w:t>The score is limited to 99 because of the number of digits available when the player reaches the max amount the game could play a win sound before restarting.</w:t>
       </w:r>
     </w:p>
     <w:p/>
@@ -183,6 +196,7 @@
         <w:pStyle w:val="Heading1"/>
       </w:pPr>
       <w:r>
+        <w:lastRenderedPageBreak/>
         <w:t>Use Cases</w:t>
       </w:r>
     </w:p>
@@ -303,7 +317,6 @@
         <w:rPr>
           <w:rFonts w:ascii="Arial" w:hAnsi="Arial" w:cs="Arial"/>
         </w:rPr>
-        <w:lastRenderedPageBreak/>
         <w:t xml:space="preserve">User Press button to </w:t>
       </w:r>
       <w:r>
@@ -553,15 +566,7 @@
         <w:t>7-segment</w:t>
       </w:r>
       <w:r>
-        <w:t xml:space="preserve"> display to a shift register as I needed more </w:t>
-      </w:r>
-      <w:proofErr w:type="gramStart"/>
-      <w:r>
-        <w:t>pins</w:t>
-      </w:r>
-      <w:proofErr w:type="gramEnd"/>
-      <w:r>
-        <w:t xml:space="preserve"> and I found a library that could work with a shift register and got it to display properly. </w:t>
+        <w:t xml:space="preserve"> display to a shift register as I needed more pins and I found a library that could work with a shift register and got it to display properly. </w:t>
       </w:r>
     </w:p>
     <w:p>
@@ -682,15 +687,7 @@
         <w:t>allow which digits were powered but the library assumed</w:t>
       </w:r>
       <w:r>
-        <w:t xml:space="preserve"> they were in order. So, it thought 1 2 and 4 was </w:t>
-      </w:r>
-      <w:proofErr w:type="gramStart"/>
-      <w:r>
-        <w:t>actually 1</w:t>
-      </w:r>
-      <w:proofErr w:type="gramEnd"/>
-      <w:r>
-        <w:t xml:space="preserve"> 2 and 3. </w:t>
+        <w:t xml:space="preserve"> they were in order. So, it thought 1 2 and 4 was actually 1 2 and 3. </w:t>
       </w:r>
     </w:p>
     <w:p>
@@ -1034,11 +1031,127 @@
       </w:rPr>
     </w:lvl>
   </w:abstractNum>
+  <w:abstractNum w:abstractNumId="2" w15:restartNumberingAfterBreak="0">
+    <w:nsid w:val="5C335643"/>
+    <w:multiLevelType w:val="hybridMultilevel"/>
+    <w:tmpl w:val="1DA232B2"/>
+    <w:lvl w:ilvl="0" w:tplc="14090001">
+      <w:start w:val="1"/>
+      <w:numFmt w:val="bullet"/>
+      <w:lvlText w:val=""/>
+      <w:lvlJc w:val="left"/>
+      <w:pPr>
+        <w:ind w:left="720" w:hanging="360"/>
+      </w:pPr>
+      <w:rPr>
+        <w:rFonts w:ascii="Symbol" w:hAnsi="Symbol" w:hint="default"/>
+      </w:rPr>
+    </w:lvl>
+    <w:lvl w:ilvl="1" w:tplc="14090003" w:tentative="1">
+      <w:start w:val="1"/>
+      <w:numFmt w:val="bullet"/>
+      <w:lvlText w:val="o"/>
+      <w:lvlJc w:val="left"/>
+      <w:pPr>
+        <w:ind w:left="1440" w:hanging="360"/>
+      </w:pPr>
+      <w:rPr>
+        <w:rFonts w:ascii="Courier New" w:hAnsi="Courier New" w:cs="Courier New" w:hint="default"/>
+      </w:rPr>
+    </w:lvl>
+    <w:lvl w:ilvl="2" w:tplc="14090005" w:tentative="1">
+      <w:start w:val="1"/>
+      <w:numFmt w:val="bullet"/>
+      <w:lvlText w:val=""/>
+      <w:lvlJc w:val="left"/>
+      <w:pPr>
+        <w:ind w:left="2160" w:hanging="360"/>
+      </w:pPr>
+      <w:rPr>
+        <w:rFonts w:ascii="Wingdings" w:hAnsi="Wingdings" w:hint="default"/>
+      </w:rPr>
+    </w:lvl>
+    <w:lvl w:ilvl="3" w:tplc="14090001" w:tentative="1">
+      <w:start w:val="1"/>
+      <w:numFmt w:val="bullet"/>
+      <w:lvlText w:val=""/>
+      <w:lvlJc w:val="left"/>
+      <w:pPr>
+        <w:ind w:left="2880" w:hanging="360"/>
+      </w:pPr>
+      <w:rPr>
+        <w:rFonts w:ascii="Symbol" w:hAnsi="Symbol" w:hint="default"/>
+      </w:rPr>
+    </w:lvl>
+    <w:lvl w:ilvl="4" w:tplc="14090003" w:tentative="1">
+      <w:start w:val="1"/>
+      <w:numFmt w:val="bullet"/>
+      <w:lvlText w:val="o"/>
+      <w:lvlJc w:val="left"/>
+      <w:pPr>
+        <w:ind w:left="3600" w:hanging="360"/>
+      </w:pPr>
+      <w:rPr>
+        <w:rFonts w:ascii="Courier New" w:hAnsi="Courier New" w:cs="Courier New" w:hint="default"/>
+      </w:rPr>
+    </w:lvl>
+    <w:lvl w:ilvl="5" w:tplc="14090005" w:tentative="1">
+      <w:start w:val="1"/>
+      <w:numFmt w:val="bullet"/>
+      <w:lvlText w:val=""/>
+      <w:lvlJc w:val="left"/>
+      <w:pPr>
+        <w:ind w:left="4320" w:hanging="360"/>
+      </w:pPr>
+      <w:rPr>
+        <w:rFonts w:ascii="Wingdings" w:hAnsi="Wingdings" w:hint="default"/>
+      </w:rPr>
+    </w:lvl>
+    <w:lvl w:ilvl="6" w:tplc="14090001" w:tentative="1">
+      <w:start w:val="1"/>
+      <w:numFmt w:val="bullet"/>
+      <w:lvlText w:val=""/>
+      <w:lvlJc w:val="left"/>
+      <w:pPr>
+        <w:ind w:left="5040" w:hanging="360"/>
+      </w:pPr>
+      <w:rPr>
+        <w:rFonts w:ascii="Symbol" w:hAnsi="Symbol" w:hint="default"/>
+      </w:rPr>
+    </w:lvl>
+    <w:lvl w:ilvl="7" w:tplc="14090003" w:tentative="1">
+      <w:start w:val="1"/>
+      <w:numFmt w:val="bullet"/>
+      <w:lvlText w:val="o"/>
+      <w:lvlJc w:val="left"/>
+      <w:pPr>
+        <w:ind w:left="5760" w:hanging="360"/>
+      </w:pPr>
+      <w:rPr>
+        <w:rFonts w:ascii="Courier New" w:hAnsi="Courier New" w:cs="Courier New" w:hint="default"/>
+      </w:rPr>
+    </w:lvl>
+    <w:lvl w:ilvl="8" w:tplc="14090005" w:tentative="1">
+      <w:start w:val="1"/>
+      <w:numFmt w:val="bullet"/>
+      <w:lvlText w:val=""/>
+      <w:lvlJc w:val="left"/>
+      <w:pPr>
+        <w:ind w:left="6480" w:hanging="360"/>
+      </w:pPr>
+      <w:rPr>
+        <w:rFonts w:ascii="Wingdings" w:hAnsi="Wingdings" w:hint="default"/>
+      </w:rPr>
+    </w:lvl>
+  </w:abstractNum>
   <w:num w:numId="1" w16cid:durableId="1140220945">
     <w:abstractNumId w:val="0"/>
   </w:num>
   <w:num w:numId="2" w16cid:durableId="1771003677">
     <w:abstractNumId w:val="1"/>
+  </w:num>
+  <w:num w:numId="3" w16cid:durableId="919752828">
+    <w:abstractNumId w:val="2"/>
   </w:num>
 </w:numbering>
 </file>

</xml_diff>